<commit_message>
My first file data changed
</commit_message>
<xml_diff>
--- a/doc1.docx
+++ b/doc1.docx
@@ -23,6 +23,11 @@
       <w:proofErr w:type="spellEnd"/>
       <w:r>
         <w:t>.</w:t>
+      </w:r>
+    </w:p>
+    <w:p>
+      <w:r>
+        <w:t>I’m pursuing  third B.tech.</w:t>
       </w:r>
     </w:p>
     <w:sectPr>
@@ -194,6 +199,7 @@
   <w:style w:type="paragraph" w:default="1" w:styleId="Normal">
     <w:name w:val="Normal"/>
     <w:qFormat/>
+    <w:rsid w:val="00BB1148"/>
   </w:style>
   <w:style w:type="character" w:default="1" w:styleId="DefaultParagraphFont">
     <w:name w:val="Default Paragraph Font"/>

</xml_diff>